<commit_message>
Rechtschreibfehler in Pflichtenheft verbessert
</commit_message>
<xml_diff>
--- a/docs/Pflichtenheft Anzeige.docx
+++ b/docs/Pflichtenheft Anzeige.docx
@@ -415,7 +415,21 @@
           <w:sz w:val="24"/>
           <w:szCs w:val="24"/>
         </w:rPr>
-        <w:t>orgänge in einem Bahnhof mit Hilfe einer zweidimensionalen Simulation visuell da, damit diese auf anschauliche Weise nachvollzogen werden können</w:t>
+        <w:t>orgänge in einem Bahnhof mit Hilfe einer zweidimensionalen Simulation visuell da</w:t>
+      </w:r>
+      <w:r>
+        <w:rPr>
+          <w:sz w:val="24"/>
+          <w:szCs w:val="24"/>
+        </w:rPr>
+        <w:t>r</w:t>
+      </w:r>
+      <w:r>
+        <w:rPr>
+          <w:sz w:val="24"/>
+          <w:szCs w:val="24"/>
+        </w:rPr>
+        <w:t>, damit diese auf anschauliche Weise nachvollzogen werden können</w:t>
       </w:r>
       <w:r>
         <w:rPr>
@@ -571,68 +585,6 @@
           <w:szCs w:val="24"/>
         </w:rPr>
         <w:t>3. Produktdaten</w:t>
-      </w:r>
-      <w:r>
-        <w:rPr>
-          <w:b/>
-          <w:sz w:val="24"/>
-          <w:szCs w:val="24"/>
-        </w:rPr>
-        <w:t xml:space="preserve"> (</w:t>
-      </w:r>
-      <w:proofErr w:type="spellStart"/>
-      <w:r>
-        <w:rPr>
-          <w:b/>
-          <w:sz w:val="24"/>
-          <w:szCs w:val="24"/>
-        </w:rPr>
-        <w:t>to</w:t>
-      </w:r>
-      <w:proofErr w:type="spellEnd"/>
-      <w:r>
-        <w:rPr>
-          <w:b/>
-          <w:sz w:val="24"/>
-          <w:szCs w:val="24"/>
-        </w:rPr>
-        <w:t xml:space="preserve"> </w:t>
-      </w:r>
-      <w:proofErr w:type="spellStart"/>
-      <w:r>
-        <w:rPr>
-          <w:b/>
-          <w:sz w:val="24"/>
-          <w:szCs w:val="24"/>
-        </w:rPr>
-        <w:t>be</w:t>
-      </w:r>
-      <w:proofErr w:type="spellEnd"/>
-      <w:r>
-        <w:rPr>
-          <w:b/>
-          <w:sz w:val="24"/>
-          <w:szCs w:val="24"/>
-        </w:rPr>
-        <w:t xml:space="preserve"> </w:t>
-      </w:r>
-      <w:proofErr w:type="spellStart"/>
-      <w:r>
-        <w:rPr>
-          <w:b/>
-          <w:sz w:val="24"/>
-          <w:szCs w:val="24"/>
-        </w:rPr>
-        <w:t>continued</w:t>
-      </w:r>
-      <w:proofErr w:type="spellEnd"/>
-      <w:r>
-        <w:rPr>
-          <w:b/>
-          <w:sz w:val="24"/>
-          <w:szCs w:val="24"/>
-        </w:rPr>
-        <w:t>)</w:t>
       </w:r>
     </w:p>
     <w:p>
@@ -1005,7 +957,16 @@
           <w:sz w:val="24"/>
           <w:szCs w:val="24"/>
         </w:rPr>
-        <w:t>Benutzeroberfläche</w:t>
+        <w:t>Benutze</w:t>
+      </w:r>
+      <w:bookmarkStart w:id="0" w:name="_GoBack"/>
+      <w:bookmarkEnd w:id="0"/>
+      <w:r>
+        <w:rPr>
+          <w:sz w:val="24"/>
+          <w:szCs w:val="24"/>
+        </w:rPr>
+        <w:t>roberfläche</w:t>
       </w:r>
       <w:r>
         <w:rPr>
@@ -1138,10 +1099,17 @@
           <w:sz w:val="24"/>
           <w:szCs w:val="24"/>
         </w:rPr>
-        <w:t>, Photoshop</w:t>
-      </w:r>
-      <w:bookmarkStart w:id="0" w:name="_GoBack"/>
-      <w:bookmarkEnd w:id="0"/>
+        <w:t xml:space="preserve">, </w:t>
+      </w:r>
+      <w:proofErr w:type="spellStart"/>
+      <w:r>
+        <w:rPr>
+          <w:sz w:val="24"/>
+          <w:szCs w:val="24"/>
+        </w:rPr>
+        <w:t>Photoshop</w:t>
+      </w:r>
+      <w:proofErr w:type="spellEnd"/>
     </w:p>
     <w:sectPr>
       <w:pgSz w:w="11906" w:h="16838"/>

</xml_diff>

<commit_message>
Revert "Revert "Deleted Hashtags""
This reverts commit 9ca5f2e658e5125c3c2693f116d172f407cb7a30.
</commit_message>
<xml_diff>
--- a/docs/Pflichtenheft Anzeige.docx
+++ b/docs/Pflichtenheft Anzeige.docx
@@ -614,10 +614,26 @@
           <w:sz w:val="24"/>
           <w:szCs w:val="24"/>
         </w:rPr>
-        <w:t xml:space="preserve"> continued)</w:t>
-      </w:r>
-      <w:bookmarkStart w:id="0" w:name="_GoBack"/>
-      <w:bookmarkEnd w:id="0"/>
+        <w:t xml:space="preserve"> </w:t>
+      </w:r>
+      <w:proofErr w:type="spellStart"/>
+      <w:r>
+        <w:rPr>
+          <w:b/>
+          <w:sz w:val="24"/>
+          <w:szCs w:val="24"/>
+        </w:rPr>
+        <w:t>continued</w:t>
+      </w:r>
+      <w:proofErr w:type="spellEnd"/>
+      <w:r>
+        <w:rPr>
+          <w:b/>
+          <w:sz w:val="24"/>
+          <w:szCs w:val="24"/>
+        </w:rPr>
+        <w:t>)</w:t>
+      </w:r>
     </w:p>
     <w:p>
       <w:pPr>
@@ -1132,347 +1148,9 @@
         </w:rPr>
         <w:t>Photoshop</w:t>
       </w:r>
+      <w:bookmarkStart w:id="0" w:name="_GoBack"/>
+      <w:bookmarkEnd w:id="0"/>
       <w:proofErr w:type="spellEnd"/>
-    </w:p>
-    <w:p>
-      <w:pPr>
-        <w:rPr>
-          <w:color w:val="000000" w:themeColor="text1"/>
-          <w:sz w:val="24"/>
-          <w:szCs w:val="24"/>
-        </w:rPr>
-      </w:pPr>
-    </w:p>
-    <w:p>
-      <w:pPr>
-        <w:rPr>
-          <w:color w:val="000000" w:themeColor="text1"/>
-          <w:sz w:val="24"/>
-          <w:szCs w:val="24"/>
-        </w:rPr>
-      </w:pPr>
-    </w:p>
-    <w:p>
-      <w:pPr>
-        <w:rPr>
-          <w:color w:val="000000" w:themeColor="text1"/>
-          <w:sz w:val="24"/>
-          <w:szCs w:val="24"/>
-        </w:rPr>
-      </w:pPr>
-    </w:p>
-    <w:p>
-      <w:pPr>
-        <w:rPr>
-          <w:color w:val="000000" w:themeColor="text1"/>
-          <w:sz w:val="24"/>
-          <w:szCs w:val="24"/>
-        </w:rPr>
-      </w:pPr>
-    </w:p>
-    <w:p>
-      <w:pPr>
-        <w:rPr>
-          <w:color w:val="000000" w:themeColor="text1"/>
-          <w:sz w:val="24"/>
-          <w:szCs w:val="24"/>
-        </w:rPr>
-      </w:pPr>
-    </w:p>
-    <w:p>
-      <w:pPr>
-        <w:rPr>
-          <w:color w:val="000000" w:themeColor="text1"/>
-          <w:sz w:val="24"/>
-          <w:szCs w:val="24"/>
-        </w:rPr>
-      </w:pPr>
-    </w:p>
-    <w:p>
-      <w:pPr>
-        <w:rPr>
-          <w:color w:val="000000" w:themeColor="text1"/>
-          <w:sz w:val="24"/>
-          <w:szCs w:val="24"/>
-        </w:rPr>
-      </w:pPr>
-    </w:p>
-    <w:p>
-      <w:pPr>
-        <w:rPr>
-          <w:color w:val="000000" w:themeColor="text1"/>
-          <w:sz w:val="24"/>
-          <w:szCs w:val="24"/>
-        </w:rPr>
-      </w:pPr>
-    </w:p>
-    <w:p>
-      <w:pPr>
-        <w:rPr>
-          <w:color w:val="000000" w:themeColor="text1"/>
-          <w:sz w:val="24"/>
-          <w:szCs w:val="24"/>
-        </w:rPr>
-      </w:pPr>
-    </w:p>
-    <w:p>
-      <w:pPr>
-        <w:rPr>
-          <w:color w:val="000000" w:themeColor="text1"/>
-          <w:sz w:val="24"/>
-          <w:szCs w:val="24"/>
-        </w:rPr>
-      </w:pPr>
-    </w:p>
-    <w:p>
-      <w:pPr>
-        <w:rPr>
-          <w:color w:val="000000" w:themeColor="text1"/>
-          <w:sz w:val="24"/>
-          <w:szCs w:val="24"/>
-        </w:rPr>
-      </w:pPr>
-    </w:p>
-    <w:p>
-      <w:pPr>
-        <w:rPr>
-          <w:color w:val="000000" w:themeColor="text1"/>
-          <w:sz w:val="24"/>
-          <w:szCs w:val="24"/>
-        </w:rPr>
-      </w:pPr>
-    </w:p>
-    <w:p>
-      <w:pPr>
-        <w:rPr>
-          <w:color w:val="000000" w:themeColor="text1"/>
-          <w:sz w:val="24"/>
-          <w:szCs w:val="24"/>
-        </w:rPr>
-      </w:pPr>
-    </w:p>
-    <w:p>
-      <w:pPr>
-        <w:rPr>
-          <w:color w:val="000000" w:themeColor="text1"/>
-          <w:sz w:val="24"/>
-          <w:szCs w:val="24"/>
-        </w:rPr>
-      </w:pPr>
-    </w:p>
-    <w:p>
-      <w:pPr>
-        <w:rPr>
-          <w:color w:val="000000" w:themeColor="text1"/>
-          <w:sz w:val="24"/>
-          <w:szCs w:val="24"/>
-        </w:rPr>
-      </w:pPr>
-    </w:p>
-    <w:p>
-      <w:pPr>
-        <w:rPr>
-          <w:color w:val="000000" w:themeColor="text1"/>
-          <w:sz w:val="24"/>
-          <w:szCs w:val="24"/>
-        </w:rPr>
-      </w:pPr>
-    </w:p>
-    <w:p>
-      <w:pPr>
-        <w:rPr>
-          <w:color w:val="000000" w:themeColor="text1"/>
-          <w:sz w:val="24"/>
-          <w:szCs w:val="24"/>
-        </w:rPr>
-      </w:pPr>
-    </w:p>
-    <w:p>
-      <w:pPr>
-        <w:rPr>
-          <w:color w:val="000000" w:themeColor="text1"/>
-          <w:sz w:val="24"/>
-          <w:szCs w:val="24"/>
-        </w:rPr>
-      </w:pPr>
-    </w:p>
-    <w:p>
-      <w:pPr>
-        <w:rPr>
-          <w:color w:val="000000" w:themeColor="text1"/>
-          <w:sz w:val="24"/>
-          <w:szCs w:val="24"/>
-        </w:rPr>
-      </w:pPr>
-    </w:p>
-    <w:p>
-      <w:pPr>
-        <w:rPr>
-          <w:color w:val="000000" w:themeColor="text1"/>
-          <w:sz w:val="24"/>
-          <w:szCs w:val="24"/>
-        </w:rPr>
-      </w:pPr>
-    </w:p>
-    <w:p>
-      <w:pPr>
-        <w:rPr>
-          <w:color w:val="000000" w:themeColor="text1"/>
-          <w:sz w:val="24"/>
-          <w:szCs w:val="24"/>
-        </w:rPr>
-      </w:pPr>
-    </w:p>
-    <w:p>
-      <w:pPr>
-        <w:rPr>
-          <w:color w:val="000000" w:themeColor="text1"/>
-          <w:sz w:val="24"/>
-          <w:szCs w:val="24"/>
-        </w:rPr>
-      </w:pPr>
-    </w:p>
-    <w:p>
-      <w:pPr>
-        <w:rPr>
-          <w:color w:val="000000" w:themeColor="text1"/>
-          <w:sz w:val="24"/>
-          <w:szCs w:val="24"/>
-        </w:rPr>
-      </w:pPr>
-    </w:p>
-    <w:p>
-      <w:pPr>
-        <w:rPr>
-          <w:color w:val="000000" w:themeColor="text1"/>
-          <w:sz w:val="24"/>
-          <w:szCs w:val="24"/>
-        </w:rPr>
-      </w:pPr>
-    </w:p>
-    <w:p>
-      <w:pPr>
-        <w:rPr>
-          <w:color w:val="000000" w:themeColor="text1"/>
-          <w:sz w:val="24"/>
-          <w:szCs w:val="24"/>
-        </w:rPr>
-      </w:pPr>
-    </w:p>
-    <w:p>
-      <w:pPr>
-        <w:rPr>
-          <w:color w:val="000000" w:themeColor="text1"/>
-          <w:sz w:val="24"/>
-          <w:szCs w:val="24"/>
-        </w:rPr>
-      </w:pPr>
-    </w:p>
-    <w:p>
-      <w:pPr>
-        <w:rPr>
-          <w:color w:val="000000" w:themeColor="text1"/>
-          <w:sz w:val="24"/>
-          <w:szCs w:val="24"/>
-        </w:rPr>
-      </w:pPr>
-    </w:p>
-    <w:p>
-      <w:pPr>
-        <w:rPr>
-          <w:color w:val="000000" w:themeColor="text1"/>
-          <w:sz w:val="24"/>
-          <w:szCs w:val="24"/>
-        </w:rPr>
-      </w:pPr>
-    </w:p>
-    <w:p>
-      <w:pPr>
-        <w:rPr>
-          <w:color w:val="000000" w:themeColor="text1"/>
-          <w:sz w:val="24"/>
-          <w:szCs w:val="24"/>
-        </w:rPr>
-      </w:pPr>
-    </w:p>
-    <w:p>
-      <w:pPr>
-        <w:rPr>
-          <w:color w:val="000000" w:themeColor="text1"/>
-          <w:sz w:val="24"/>
-          <w:szCs w:val="24"/>
-        </w:rPr>
-      </w:pPr>
-    </w:p>
-    <w:p>
-      <w:pPr>
-        <w:rPr>
-          <w:color w:val="000000" w:themeColor="text1"/>
-          <w:sz w:val="24"/>
-          <w:szCs w:val="24"/>
-        </w:rPr>
-      </w:pPr>
-    </w:p>
-    <w:p>
-      <w:pPr>
-        <w:rPr>
-          <w:color w:val="FFFFFF" w:themeColor="background1"/>
-          <w:sz w:val="24"/>
-          <w:szCs w:val="24"/>
-        </w:rPr>
-      </w:pPr>
-    </w:p>
-    <w:p>
-      <w:pPr>
-        <w:rPr>
-          <w:color w:val="FFFFFF" w:themeColor="background1"/>
-          <w:sz w:val="24"/>
-          <w:szCs w:val="24"/>
-        </w:rPr>
-      </w:pPr>
-      <w:r>
-        <w:rPr>
-          <w:color w:val="FFFFFF" w:themeColor="background1"/>
-          <w:sz w:val="24"/>
-          <w:szCs w:val="24"/>
-        </w:rPr>
-        <w:t>#yolo #swag ##</w:t>
-      </w:r>
-      <w:r>
-        <w:rPr>
-          <w:color w:val="FFFFFF" w:themeColor="background1"/>
-          <w:sz w:val="24"/>
-          <w:szCs w:val="24"/>
-        </w:rPr>
-        <w:t xml:space="preserve"> #roflcopter</w:t>
-      </w:r>
-    </w:p>
-    <w:p>
-      <w:pPr>
-        <w:rPr>
-          <w:b/>
-          <w:color w:val="000000" w:themeColor="text1"/>
-          <w:sz w:val="24"/>
-          <w:szCs w:val="24"/>
-        </w:rPr>
-      </w:pPr>
-    </w:p>
-    <w:p>
-      <w:pPr>
-        <w:rPr>
-          <w:b/>
-          <w:sz w:val="24"/>
-          <w:szCs w:val="24"/>
-        </w:rPr>
-      </w:pPr>
-    </w:p>
-    <w:p>
-      <w:pPr>
-        <w:rPr>
-          <w:sz w:val="24"/>
-          <w:szCs w:val="24"/>
-        </w:rPr>
-      </w:pPr>
     </w:p>
     <w:sectPr>
       <w:pgSz w:w="11906" w:h="16838"/>

</xml_diff>